<commit_message>
Tasks Assigned for week-4
</commit_message>
<xml_diff>
--- a/Documentation/Iterations/Iteration 1/Iteration 1 Plan 1.3.docx
+++ b/Documentation/Iterations/Iteration 1/Iteration 1 Plan 1.3.docx
@@ -24,27 +24,17 @@
         <w:pStyle w:val="Heading2"/>
         <w:jc w:val="center"/>
       </w:pPr>
-      <w:r>
-        <w:fldChar w:fldCharType="begin"/>
-      </w:r>
-      <w:r>
-        <w:instrText xml:space="preserve"> TITLE  \* MERGEFORMAT </w:instrText>
-      </w:r>
-      <w:r>
-        <w:fldChar w:fldCharType="separate"/>
-      </w:r>
-      <w:r>
-        <w:t xml:space="preserve">Iteration </w:t>
-      </w:r>
-      <w:r>
-        <w:t xml:space="preserve">1 </w:t>
-      </w:r>
-      <w:r>
-        <w:t>Plan</w:t>
-      </w:r>
-      <w:r>
-        <w:fldChar w:fldCharType="end"/>
-      </w:r>
+      <w:fldSimple w:instr=" TITLE  \* MERGEFORMAT ">
+        <w:r>
+          <w:t xml:space="preserve">Iteration </w:t>
+        </w:r>
+        <w:r>
+          <w:t xml:space="preserve">1 </w:t>
+        </w:r>
+        <w:r>
+          <w:t>Plan</w:t>
+        </w:r>
+      </w:fldSimple>
     </w:p>
     <w:p>
       <w:pPr>
@@ -2539,8 +2529,6 @@
                 <w:lang w:eastAsia="ja-JP"/>
               </w:rPr>
             </w:pPr>
-            <w:bookmarkStart w:id="1" w:name="_GoBack"/>
-            <w:bookmarkEnd w:id="1"/>
           </w:p>
         </w:tc>
         <w:tc>
@@ -4780,7 +4768,23 @@
                 <w:color w:val="000000" w:themeColor="text1"/>
                 <w:lang w:eastAsia="ja-JP"/>
               </w:rPr>
-              <w:t>Heiu</w:t>
+              <w:t>H</w:t>
+            </w:r>
+            <w:r>
+              <w:rPr>
+                <w:rFonts w:cs="Arial"/>
+                <w:color w:val="000000" w:themeColor="text1"/>
+                <w:lang w:eastAsia="ja-JP"/>
+              </w:rPr>
+              <w:t>ie</w:t>
+            </w:r>
+            <w:r>
+              <w:rPr>
+                <w:rFonts w:cs="Arial"/>
+                <w:color w:val="000000" w:themeColor="text1"/>
+                <w:lang w:eastAsia="ja-JP"/>
+              </w:rPr>
+              <w:t>u</w:t>
             </w:r>
             <w:proofErr w:type="spellEnd"/>
             <w:r>
@@ -5261,7 +5265,7 @@
                 <w:color w:val="000000" w:themeColor="text1"/>
                 <w:lang w:eastAsia="ja-JP"/>
               </w:rPr>
-              <w:t>Shirish Maharjan</w:t>
+              <w:t>Arik Maharjan</w:t>
             </w:r>
           </w:p>
         </w:tc>
@@ -5472,7 +5476,7 @@
                 <w:color w:val="000000" w:themeColor="text1"/>
                 <w:lang w:eastAsia="ja-JP"/>
               </w:rPr>
-              <w:t>Arik Maharjan</w:t>
+              <w:t>Shirish Maharjan</w:t>
             </w:r>
           </w:p>
         </w:tc>
@@ -5669,21 +5673,12 @@
                 <w:lang w:eastAsia="ja-JP"/>
               </w:rPr>
             </w:pPr>
-            <w:proofErr w:type="spellStart"/>
-            <w:r>
-              <w:rPr>
-                <w:rFonts w:cs="Arial"/>
-                <w:lang w:eastAsia="ja-JP"/>
-              </w:rPr>
-              <w:t>Heiu</w:t>
-            </w:r>
-            <w:proofErr w:type="spellEnd"/>
-            <w:r>
-              <w:rPr>
-                <w:rFonts w:cs="Arial"/>
-                <w:lang w:eastAsia="ja-JP"/>
-              </w:rPr>
-              <w:t xml:space="preserve"> Hanh Tran</w:t>
+            <w:r>
+              <w:rPr>
+                <w:rFonts w:cs="Arial"/>
+                <w:lang w:eastAsia="ja-JP"/>
+              </w:rPr>
+              <w:t>Shirish Maharjan</w:t>
             </w:r>
           </w:p>
         </w:tc>
@@ -6079,7 +6074,14 @@
                 <w:rFonts w:cs="Arial"/>
                 <w:lang w:eastAsia="ja-JP"/>
               </w:rPr>
-              <w:t xml:space="preserve">Shirish Maharjan </w:t>
+              <w:t>Arik Maharjan</w:t>
+            </w:r>
+            <w:r>
+              <w:rPr>
+                <w:rFonts w:cs="Arial"/>
+                <w:lang w:eastAsia="ja-JP"/>
+              </w:rPr>
+              <w:t xml:space="preserve"> </w:t>
             </w:r>
           </w:p>
         </w:tc>
@@ -6656,6 +6658,8 @@
       <w:r>
         <w:t>bjectives</w:t>
       </w:r>
+      <w:bookmarkStart w:id="1" w:name="_GoBack"/>
+      <w:bookmarkEnd w:id="1"/>
     </w:p>
     <w:p/>
     <w:p>

</xml_diff>

<commit_message>
Adding issues to iteration plan 1.3
</commit_message>
<xml_diff>
--- a/Documentation/Iterations/Iteration 1/Iteration 1 Plan 1.3.docx
+++ b/Documentation/Iterations/Iteration 1/Iteration 1 Plan 1.3.docx
@@ -24,17 +24,27 @@
         <w:pStyle w:val="Heading2"/>
         <w:jc w:val="center"/>
       </w:pPr>
-      <w:fldSimple w:instr=" TITLE  \* MERGEFORMAT ">
-        <w:r>
-          <w:t xml:space="preserve">Iteration </w:t>
-        </w:r>
-        <w:r>
-          <w:t xml:space="preserve">1 </w:t>
-        </w:r>
-        <w:r>
-          <w:t>Plan</w:t>
-        </w:r>
-      </w:fldSimple>
+      <w:r>
+        <w:fldChar w:fldCharType="begin"/>
+      </w:r>
+      <w:r>
+        <w:instrText xml:space="preserve"> TITLE  \* MERGEFORMAT </w:instrText>
+      </w:r>
+      <w:r>
+        <w:fldChar w:fldCharType="separate"/>
+      </w:r>
+      <w:r>
+        <w:t xml:space="preserve">Iteration </w:t>
+      </w:r>
+      <w:r>
+        <w:t xml:space="preserve">1 </w:t>
+      </w:r>
+      <w:r>
+        <w:t>Plan</w:t>
+      </w:r>
+      <w:r>
+        <w:fldChar w:fldCharType="end"/>
+      </w:r>
     </w:p>
     <w:p>
       <w:pPr>
@@ -6145,9 +6155,9 @@
         <w:tblLook w:val="01E0" w:firstRow="1" w:lastRow="1" w:firstColumn="1" w:lastColumn="1" w:noHBand="0" w:noVBand="0"/>
       </w:tblPr>
       <w:tblGrid>
-        <w:gridCol w:w="3117"/>
-        <w:gridCol w:w="1430"/>
-        <w:gridCol w:w="4803"/>
+        <w:gridCol w:w="3112"/>
+        <w:gridCol w:w="1431"/>
+        <w:gridCol w:w="4807"/>
       </w:tblGrid>
       <w:tr>
         <w:tc>
@@ -6321,6 +6331,333 @@
             <w:r>
               <w:t xml:space="preserve">Being the first iteration, there were confusions about what the iteration should be, what roles each team member has and or what the iteration plan should represent </w:t>
             </w:r>
+          </w:p>
+        </w:tc>
+      </w:tr>
+      <w:tr>
+        <w:tc>
+          <w:tcPr>
+            <w:tcW w:w="3192" w:type="dxa"/>
+            <w:tcBorders>
+              <w:top w:val="single" w:sz="4" w:space="0" w:color="auto"/>
+              <w:left w:val="single" w:sz="4" w:space="0" w:color="auto"/>
+              <w:bottom w:val="single" w:sz="4" w:space="0" w:color="auto"/>
+              <w:right w:val="single" w:sz="4" w:space="0" w:color="auto"/>
+            </w:tcBorders>
+          </w:tcPr>
+          <w:p>
+            <w:pPr>
+              <w:pStyle w:val="BodyText"/>
+              <w:ind w:left="0"/>
+              <w:jc w:val="both"/>
+            </w:pPr>
+            <w:r>
+              <w:t xml:space="preserve">Project Proposal </w:t>
+            </w:r>
+          </w:p>
+        </w:tc>
+        <w:tc>
+          <w:tcPr>
+            <w:tcW w:w="1452" w:type="dxa"/>
+            <w:tcBorders>
+              <w:top w:val="single" w:sz="4" w:space="0" w:color="auto"/>
+              <w:left w:val="single" w:sz="4" w:space="0" w:color="auto"/>
+              <w:bottom w:val="single" w:sz="4" w:space="0" w:color="auto"/>
+              <w:right w:val="single" w:sz="4" w:space="0" w:color="auto"/>
+            </w:tcBorders>
+          </w:tcPr>
+          <w:p>
+            <w:pPr>
+              <w:pStyle w:val="BodyText"/>
+              <w:ind w:left="0"/>
+              <w:jc w:val="both"/>
+            </w:pPr>
+            <w:r>
+              <w:t>Solved</w:t>
+            </w:r>
+          </w:p>
+        </w:tc>
+        <w:tc>
+          <w:tcPr>
+            <w:tcW w:w="4932" w:type="dxa"/>
+            <w:tcBorders>
+              <w:top w:val="single" w:sz="4" w:space="0" w:color="auto"/>
+              <w:left w:val="single" w:sz="4" w:space="0" w:color="auto"/>
+              <w:bottom w:val="single" w:sz="4" w:space="0" w:color="auto"/>
+              <w:right w:val="single" w:sz="4" w:space="0" w:color="auto"/>
+            </w:tcBorders>
+          </w:tcPr>
+          <w:p>
+            <w:pPr>
+              <w:pStyle w:val="BodyText"/>
+              <w:ind w:left="0"/>
+              <w:jc w:val="both"/>
+            </w:pPr>
+            <w:r>
+              <w:t>Does not include current business situation, description of how the system will solve the business problem and basic features and functionalities required for the system to be built.</w:t>
+            </w:r>
+          </w:p>
+        </w:tc>
+      </w:tr>
+      <w:tr>
+        <w:tc>
+          <w:tcPr>
+            <w:tcW w:w="3192" w:type="dxa"/>
+            <w:tcBorders>
+              <w:top w:val="single" w:sz="4" w:space="0" w:color="auto"/>
+              <w:left w:val="single" w:sz="4" w:space="0" w:color="auto"/>
+              <w:bottom w:val="single" w:sz="4" w:space="0" w:color="auto"/>
+              <w:right w:val="single" w:sz="4" w:space="0" w:color="auto"/>
+            </w:tcBorders>
+          </w:tcPr>
+          <w:p>
+            <w:pPr>
+              <w:pStyle w:val="BodyText"/>
+              <w:ind w:left="0"/>
+              <w:jc w:val="both"/>
+            </w:pPr>
+            <w:r>
+              <w:t>Project Plan</w:t>
+            </w:r>
+          </w:p>
+        </w:tc>
+        <w:tc>
+          <w:tcPr>
+            <w:tcW w:w="1452" w:type="dxa"/>
+            <w:tcBorders>
+              <w:top w:val="single" w:sz="4" w:space="0" w:color="auto"/>
+              <w:left w:val="single" w:sz="4" w:space="0" w:color="auto"/>
+              <w:bottom w:val="single" w:sz="4" w:space="0" w:color="auto"/>
+              <w:right w:val="single" w:sz="4" w:space="0" w:color="auto"/>
+            </w:tcBorders>
+          </w:tcPr>
+          <w:p>
+            <w:pPr>
+              <w:pStyle w:val="BodyText"/>
+              <w:ind w:left="0"/>
+              <w:jc w:val="both"/>
+            </w:pPr>
+            <w:r>
+              <w:t>Solved</w:t>
+            </w:r>
+          </w:p>
+        </w:tc>
+        <w:tc>
+          <w:tcPr>
+            <w:tcW w:w="4932" w:type="dxa"/>
+            <w:tcBorders>
+              <w:top w:val="single" w:sz="4" w:space="0" w:color="auto"/>
+              <w:left w:val="single" w:sz="4" w:space="0" w:color="auto"/>
+              <w:bottom w:val="single" w:sz="4" w:space="0" w:color="auto"/>
+              <w:right w:val="single" w:sz="4" w:space="0" w:color="auto"/>
+            </w:tcBorders>
+          </w:tcPr>
+          <w:p>
+            <w:pPr>
+              <w:pStyle w:val="BodyText"/>
+              <w:ind w:left="0"/>
+              <w:jc w:val="both"/>
+            </w:pPr>
+            <w:r>
+              <w:t>Project Milestones and Objective part does not include all the milestones to be achieved like risk list, master test plan and so on. Feature of the system missing. All roles are not described correctly. Project Practices and measurements has more descriptions than required for the document. Does not include Gantt Chart.</w:t>
+            </w:r>
+          </w:p>
+        </w:tc>
+      </w:tr>
+      <w:tr>
+        <w:tc>
+          <w:tcPr>
+            <w:tcW w:w="3192" w:type="dxa"/>
+            <w:tcBorders>
+              <w:top w:val="single" w:sz="4" w:space="0" w:color="auto"/>
+              <w:left w:val="single" w:sz="4" w:space="0" w:color="auto"/>
+              <w:bottom w:val="single" w:sz="4" w:space="0" w:color="auto"/>
+              <w:right w:val="single" w:sz="4" w:space="0" w:color="auto"/>
+            </w:tcBorders>
+          </w:tcPr>
+          <w:p>
+            <w:pPr>
+              <w:pStyle w:val="BodyText"/>
+              <w:ind w:left="0"/>
+              <w:jc w:val="both"/>
+            </w:pPr>
+            <w:r>
+              <w:t xml:space="preserve">Team Charter </w:t>
+            </w:r>
+          </w:p>
+        </w:tc>
+        <w:tc>
+          <w:tcPr>
+            <w:tcW w:w="1452" w:type="dxa"/>
+            <w:tcBorders>
+              <w:top w:val="single" w:sz="4" w:space="0" w:color="auto"/>
+              <w:left w:val="single" w:sz="4" w:space="0" w:color="auto"/>
+              <w:bottom w:val="single" w:sz="4" w:space="0" w:color="auto"/>
+              <w:right w:val="single" w:sz="4" w:space="0" w:color="auto"/>
+            </w:tcBorders>
+          </w:tcPr>
+          <w:p>
+            <w:pPr>
+              <w:pStyle w:val="BodyText"/>
+              <w:ind w:left="0"/>
+              <w:jc w:val="both"/>
+            </w:pPr>
+            <w:r>
+              <w:t>Solved</w:t>
+            </w:r>
+          </w:p>
+        </w:tc>
+        <w:tc>
+          <w:tcPr>
+            <w:tcW w:w="4932" w:type="dxa"/>
+            <w:tcBorders>
+              <w:top w:val="single" w:sz="4" w:space="0" w:color="auto"/>
+              <w:left w:val="single" w:sz="4" w:space="0" w:color="auto"/>
+              <w:bottom w:val="single" w:sz="4" w:space="0" w:color="auto"/>
+              <w:right w:val="single" w:sz="4" w:space="0" w:color="auto"/>
+            </w:tcBorders>
+          </w:tcPr>
+          <w:p>
+            <w:pPr>
+              <w:pStyle w:val="BodyText"/>
+              <w:ind w:left="0"/>
+              <w:jc w:val="both"/>
+            </w:pPr>
+            <w:r>
+              <w:t xml:space="preserve">Rotation of roles and description of roles of each member not appropriately described. Conflict resolution method does not include who makes final verdicts when conflicts arise. </w:t>
+            </w:r>
+          </w:p>
+        </w:tc>
+      </w:tr>
+      <w:tr>
+        <w:tc>
+          <w:tcPr>
+            <w:tcW w:w="3192" w:type="dxa"/>
+            <w:tcBorders>
+              <w:top w:val="single" w:sz="4" w:space="0" w:color="auto"/>
+              <w:left w:val="single" w:sz="4" w:space="0" w:color="auto"/>
+              <w:bottom w:val="single" w:sz="4" w:space="0" w:color="auto"/>
+              <w:right w:val="single" w:sz="4" w:space="0" w:color="auto"/>
+            </w:tcBorders>
+          </w:tcPr>
+          <w:p>
+            <w:pPr>
+              <w:pStyle w:val="BodyText"/>
+              <w:ind w:left="0"/>
+              <w:jc w:val="both"/>
+            </w:pPr>
+            <w:r>
+              <w:t xml:space="preserve">Project Vision </w:t>
+            </w:r>
+          </w:p>
+        </w:tc>
+        <w:tc>
+          <w:tcPr>
+            <w:tcW w:w="1452" w:type="dxa"/>
+            <w:tcBorders>
+              <w:top w:val="single" w:sz="4" w:space="0" w:color="auto"/>
+              <w:left w:val="single" w:sz="4" w:space="0" w:color="auto"/>
+              <w:bottom w:val="single" w:sz="4" w:space="0" w:color="auto"/>
+              <w:right w:val="single" w:sz="4" w:space="0" w:color="auto"/>
+            </w:tcBorders>
+          </w:tcPr>
+          <w:p>
+            <w:pPr>
+              <w:pStyle w:val="BodyText"/>
+              <w:ind w:left="0"/>
+              <w:jc w:val="both"/>
+            </w:pPr>
+            <w:r>
+              <w:t>In Process</w:t>
+            </w:r>
+          </w:p>
+        </w:tc>
+        <w:tc>
+          <w:tcPr>
+            <w:tcW w:w="4932" w:type="dxa"/>
+            <w:tcBorders>
+              <w:top w:val="single" w:sz="4" w:space="0" w:color="auto"/>
+              <w:left w:val="single" w:sz="4" w:space="0" w:color="auto"/>
+              <w:bottom w:val="single" w:sz="4" w:space="0" w:color="auto"/>
+              <w:right w:val="single" w:sz="4" w:space="0" w:color="auto"/>
+            </w:tcBorders>
+          </w:tcPr>
+          <w:p>
+            <w:pPr>
+              <w:pStyle w:val="BodyText"/>
+              <w:ind w:left="0"/>
+              <w:jc w:val="both"/>
+            </w:pPr>
+            <w:r>
+              <w:t>Problems with current business system not appropriately described. Affects and impacts sections is not well described. User environment section does not include technical details about the user environments. Product needs and system requirements not appropriately described.</w:t>
+            </w:r>
+          </w:p>
+        </w:tc>
+      </w:tr>
+      <w:tr>
+        <w:tc>
+          <w:tcPr>
+            <w:tcW w:w="3192" w:type="dxa"/>
+            <w:tcBorders>
+              <w:top w:val="single" w:sz="4" w:space="0" w:color="auto"/>
+              <w:left w:val="single" w:sz="4" w:space="0" w:color="auto"/>
+              <w:bottom w:val="single" w:sz="4" w:space="0" w:color="auto"/>
+              <w:right w:val="single" w:sz="4" w:space="0" w:color="auto"/>
+            </w:tcBorders>
+          </w:tcPr>
+          <w:p>
+            <w:pPr>
+              <w:pStyle w:val="BodyText"/>
+              <w:ind w:left="0"/>
+              <w:jc w:val="both"/>
+            </w:pPr>
+            <w:r>
+              <w:t>Use Case Diagram</w:t>
+            </w:r>
+          </w:p>
+        </w:tc>
+        <w:tc>
+          <w:tcPr>
+            <w:tcW w:w="1452" w:type="dxa"/>
+            <w:tcBorders>
+              <w:top w:val="single" w:sz="4" w:space="0" w:color="auto"/>
+              <w:left w:val="single" w:sz="4" w:space="0" w:color="auto"/>
+              <w:bottom w:val="single" w:sz="4" w:space="0" w:color="auto"/>
+              <w:right w:val="single" w:sz="4" w:space="0" w:color="auto"/>
+            </w:tcBorders>
+          </w:tcPr>
+          <w:p>
+            <w:pPr>
+              <w:pStyle w:val="BodyText"/>
+              <w:ind w:left="0"/>
+              <w:jc w:val="both"/>
+            </w:pPr>
+            <w:r>
+              <w:t xml:space="preserve">In Process </w:t>
+            </w:r>
+          </w:p>
+        </w:tc>
+        <w:tc>
+          <w:tcPr>
+            <w:tcW w:w="4932" w:type="dxa"/>
+            <w:tcBorders>
+              <w:top w:val="single" w:sz="4" w:space="0" w:color="auto"/>
+              <w:left w:val="single" w:sz="4" w:space="0" w:color="auto"/>
+              <w:bottom w:val="single" w:sz="4" w:space="0" w:color="auto"/>
+              <w:right w:val="single" w:sz="4" w:space="0" w:color="auto"/>
+            </w:tcBorders>
+          </w:tcPr>
+          <w:p>
+            <w:pPr>
+              <w:pStyle w:val="BodyText"/>
+              <w:ind w:left="0"/>
+              <w:jc w:val="both"/>
+            </w:pPr>
+            <w:r>
+              <w:t xml:space="preserve">Use cases like Login and Logout should be under same use case. Automated request or notification feature must be added when stock quantity hits a certain level. Use case for faulty items must be added. Issues with whether to include automated notification in the system or not. </w:t>
+            </w:r>
+            <w:bookmarkStart w:id="1" w:name="_GoBack"/>
+            <w:bookmarkEnd w:id="1"/>
           </w:p>
         </w:tc>
       </w:tr>
@@ -6658,8 +6995,6 @@
       <w:r>
         <w:t>bjectives</w:t>
       </w:r>
-      <w:bookmarkStart w:id="1" w:name="_GoBack"/>
-      <w:bookmarkEnd w:id="1"/>
     </w:p>
     <w:p/>
     <w:p>
@@ -6694,7 +7029,6 @@
         <w:pStyle w:val="Heading3"/>
       </w:pPr>
       <w:r>
-        <w:lastRenderedPageBreak/>
         <w:t xml:space="preserve">Assessment against Evaluation Criteria Test </w:t>
       </w:r>
       <w:r>

</xml_diff>